<commit_message>
VGHS call refined, VGJR Half done
</commit_message>
<xml_diff>
--- a/data/rt-call-vgjr/VGJR-RT Call-Include-Tracker.docx
+++ b/data/rt-call-vgjr/VGJR-RT Call-Include-Tracker.docx
@@ -30,6 +30,7 @@
           <w:u w:val="none"/>
         </w:rPr>
       </w:pPr>
+      <w:bookmarkStart w:id="0" w:name="_GoBack"/>
       <w:r>
         <w:rPr>
           <w:rFonts w:hint="default" w:ascii="Kanit" w:hAnsi="Kanit" w:cs="Kanit"/>
@@ -8236,58 +8237,9 @@
                 <w:sz w:val="28"/>
                 <w:szCs w:val="28"/>
                 <w:highlight w:val="magenta"/>
-              </w:rPr>
-              <w:t>be advised after departure like to climb 1500ft on runway</w:t>
-            </w:r>
-            <w:r>
-              <w:rPr>
-                <w:rFonts w:hint="default" w:ascii="Kanit" w:hAnsi="Kanit" w:cs="Kanit"/>
-                <w:b/>
-                <w:bCs/>
-                <w:color w:val="auto"/>
-                <w:sz w:val="28"/>
-                <w:szCs w:val="28"/>
-                <w:highlight w:val="magenta"/>
                 <w:lang w:val="en-US"/>
               </w:rPr>
               <w:t xml:space="preserve"> </w:t>
-            </w:r>
-            <w:r>
-              <w:rPr>
-                <w:rFonts w:hint="default" w:ascii="Kanit" w:hAnsi="Kanit" w:cs="Kanit"/>
-                <w:b/>
-                <w:bCs/>
-                <w:color w:val="auto"/>
-                <w:sz w:val="28"/>
-                <w:szCs w:val="28"/>
-                <w:highlight w:val="magenta"/>
-              </w:rPr>
-              <w:t>heading then after turn right. Overhead set course at 3500ft on track 085 for</w:t>
-            </w:r>
-            <w:r>
-              <w:rPr>
-                <w:rFonts w:hint="default" w:ascii="Kanit" w:hAnsi="Kanit" w:cs="Kanit"/>
-                <w:b/>
-                <w:bCs/>
-                <w:color w:val="auto"/>
-                <w:sz w:val="28"/>
-                <w:szCs w:val="28"/>
-                <w:highlight w:val="magenta"/>
-                <w:lang w:val="en-US"/>
-              </w:rPr>
-              <w:t xml:space="preserve"> </w:t>
-            </w:r>
-            <w:r>
-              <w:rPr>
-                <w:rFonts w:hint="default" w:ascii="Kanit" w:hAnsi="Kanit" w:cs="Kanit"/>
-                <w:b/>
-                <w:bCs/>
-                <w:color w:val="auto"/>
-                <w:sz w:val="28"/>
-                <w:szCs w:val="28"/>
-                <w:highlight w:val="magenta"/>
-              </w:rPr>
-              <w:t>Alfadanga standby for estimate.</w:t>
             </w:r>
           </w:p>
         </w:tc>
@@ -10148,12 +10100,6 @@
             <w:insideH w:val="single" w:color="auto" w:sz="4" w:space="0"/>
             <w:insideV w:val="single" w:color="auto" w:sz="4" w:space="0"/>
           </w:tblBorders>
-          <w:tblCellMar>
-            <w:top w:w="0" w:type="dxa"/>
-            <w:left w:w="108" w:type="dxa"/>
-            <w:bottom w:w="0" w:type="dxa"/>
-            <w:right w:w="108" w:type="dxa"/>
-          </w:tblCellMar>
         </w:tblPrEx>
         <w:tc>
           <w:tcPr>
@@ -13875,6 +13821,12 @@
             <w:insideH w:val="single" w:color="auto" w:sz="4" w:space="0"/>
             <w:insideV w:val="single" w:color="auto" w:sz="4" w:space="0"/>
           </w:tblBorders>
+          <w:tblCellMar>
+            <w:top w:w="0" w:type="dxa"/>
+            <w:left w:w="108" w:type="dxa"/>
+            <w:bottom w:w="0" w:type="dxa"/>
+            <w:right w:w="108" w:type="dxa"/>
+          </w:tblCellMar>
         </w:tblPrEx>
         <w:tc>
           <w:tcPr>
@@ -32460,12 +32412,6 @@
             <w:insideH w:val="single" w:color="auto" w:sz="4" w:space="0"/>
             <w:insideV w:val="single" w:color="auto" w:sz="4" w:space="0"/>
           </w:tblBorders>
-          <w:tblCellMar>
-            <w:top w:w="0" w:type="dxa"/>
-            <w:left w:w="108" w:type="dxa"/>
-            <w:bottom w:w="0" w:type="dxa"/>
-            <w:right w:w="108" w:type="dxa"/>
-          </w:tblCellMar>
         </w:tblPrEx>
         <w:tc>
           <w:tcPr>
@@ -35690,6 +35636,12 @@
             <w:insideH w:val="single" w:color="auto" w:sz="4" w:space="0"/>
             <w:insideV w:val="single" w:color="auto" w:sz="4" w:space="0"/>
           </w:tblBorders>
+          <w:tblCellMar>
+            <w:top w:w="0" w:type="dxa"/>
+            <w:left w:w="108" w:type="dxa"/>
+            <w:bottom w:w="0" w:type="dxa"/>
+            <w:right w:w="108" w:type="dxa"/>
+          </w:tblCellMar>
         </w:tblPrEx>
         <w:tc>
           <w:tcPr>
@@ -37094,8 +37046,6 @@
               </w:rPr>
               <w:t>JSR, RNG-1490, cleared take off R-P.</w:t>
             </w:r>
-            <w:bookmarkStart w:id="0" w:name="_GoBack"/>
-            <w:bookmarkEnd w:id="0"/>
           </w:p>
         </w:tc>
       </w:tr>
@@ -38065,6 +38015,12 @@
             <w:insideH w:val="single" w:color="auto" w:sz="4" w:space="0"/>
             <w:insideV w:val="single" w:color="auto" w:sz="4" w:space="0"/>
           </w:tblBorders>
+          <w:tblCellMar>
+            <w:top w:w="0" w:type="dxa"/>
+            <w:left w:w="108" w:type="dxa"/>
+            <w:bottom w:w="0" w:type="dxa"/>
+            <w:right w:w="108" w:type="dxa"/>
+          </w:tblCellMar>
         </w:tblPrEx>
         <w:tc>
           <w:tcPr>
@@ -38632,6 +38588,12 @@
             <w:insideH w:val="single" w:color="auto" w:sz="4" w:space="0"/>
             <w:insideV w:val="single" w:color="auto" w:sz="4" w:space="0"/>
           </w:tblBorders>
+          <w:tblCellMar>
+            <w:top w:w="0" w:type="dxa"/>
+            <w:left w:w="108" w:type="dxa"/>
+            <w:bottom w:w="0" w:type="dxa"/>
+            <w:right w:w="108" w:type="dxa"/>
+          </w:tblCellMar>
         </w:tblPrEx>
         <w:tc>
           <w:tcPr>
@@ -47631,6 +47593,7 @@
         </w:rPr>
       </w:pPr>
     </w:p>
+    <w:bookmarkEnd w:id="0"/>
     <w:sectPr>
       <w:pgSz w:w="11906" w:h="16838"/>
       <w:pgMar w:top="720" w:right="1152" w:bottom="720" w:left="1152" w:header="720" w:footer="720" w:gutter="0"/>

</xml_diff>